<commit_message>
learned css and changed header colors
</commit_message>
<xml_diff>
--- a/Website Content.docx
+++ b/Website Content.docx
@@ -309,7 +309,47 @@
           <w:sz w:val="21"/>
           <w:szCs w:val="21"/>
         </w:rPr>
-        <w:t>deaths of Ahmaud Arbery, George Floyd, Breonna Taylor.</w:t>
+        <w:t xml:space="preserve">deaths of </w:t>
+      </w:r>
+      <w:proofErr w:type="spellStart"/>
+      <w:r>
+        <w:rPr>
+          <w:rFonts w:ascii="Segoe UI" w:hAnsi="Segoe UI" w:cs="Segoe UI"/>
+          <w:color w:val="24292E"/>
+          <w:sz w:val="21"/>
+          <w:szCs w:val="21"/>
+        </w:rPr>
+        <w:t>Ahmaud</w:t>
+      </w:r>
+      <w:proofErr w:type="spellEnd"/>
+      <w:r>
+        <w:rPr>
+          <w:rFonts w:ascii="Segoe UI" w:hAnsi="Segoe UI" w:cs="Segoe UI"/>
+          <w:color w:val="24292E"/>
+          <w:sz w:val="21"/>
+          <w:szCs w:val="21"/>
+        </w:rPr>
+        <w:t xml:space="preserve"> </w:t>
+      </w:r>
+      <w:proofErr w:type="spellStart"/>
+      <w:r>
+        <w:rPr>
+          <w:rFonts w:ascii="Segoe UI" w:hAnsi="Segoe UI" w:cs="Segoe UI"/>
+          <w:color w:val="24292E"/>
+          <w:sz w:val="21"/>
+          <w:szCs w:val="21"/>
+        </w:rPr>
+        <w:t>Arbery</w:t>
+      </w:r>
+      <w:proofErr w:type="spellEnd"/>
+      <w:r>
+        <w:rPr>
+          <w:rFonts w:ascii="Segoe UI" w:hAnsi="Segoe UI" w:cs="Segoe UI"/>
+          <w:color w:val="24292E"/>
+          <w:sz w:val="21"/>
+          <w:szCs w:val="21"/>
+        </w:rPr>
+        <w:t>, George Floyd, Breonna Taylor.</w:t>
       </w:r>
     </w:p>
     <w:p>
@@ -434,7 +474,27 @@
           <w:sz w:val="21"/>
           <w:szCs w:val="21"/>
         </w:rPr>
-        <w:t>to data scrape and R packages (ggplot2, dplyr) to conduct Natural Language Processing, network analysis, and word embeddings (Glove).</w:t>
+        <w:t xml:space="preserve">to data scrape and R packages (ggplot2, </w:t>
+      </w:r>
+      <w:proofErr w:type="spellStart"/>
+      <w:r>
+        <w:rPr>
+          <w:rFonts w:ascii="Segoe UI" w:hAnsi="Segoe UI" w:cs="Segoe UI"/>
+          <w:color w:val="24292E"/>
+          <w:sz w:val="21"/>
+          <w:szCs w:val="21"/>
+        </w:rPr>
+        <w:t>dplyr</w:t>
+      </w:r>
+      <w:proofErr w:type="spellEnd"/>
+      <w:r>
+        <w:rPr>
+          <w:rFonts w:ascii="Segoe UI" w:hAnsi="Segoe UI" w:cs="Segoe UI"/>
+          <w:color w:val="24292E"/>
+          <w:sz w:val="21"/>
+          <w:szCs w:val="21"/>
+        </w:rPr>
+        <w:t>) to conduct Natural Language Processing, network analysis, and word embeddings (Glove).</w:t>
       </w:r>
     </w:p>
     <w:p>
@@ -568,6 +628,7 @@
         </w:rPr>
         <w:t>#</w:t>
       </w:r>
+      <w:proofErr w:type="spellStart"/>
       <w:r>
         <w:rPr>
           <w:rFonts w:ascii="Segoe UI" w:hAnsi="Segoe UI" w:cs="Segoe UI"/>
@@ -577,6 +638,7 @@
         </w:rPr>
         <w:t>DataAdvocacy</w:t>
       </w:r>
+      <w:proofErr w:type="spellEnd"/>
       <w:r>
         <w:rPr>
           <w:rFonts w:ascii="Segoe UI" w:hAnsi="Segoe UI" w:cs="Segoe UI"/>
@@ -661,6 +723,7 @@
         </w:rPr>
         <w:t>#</w:t>
       </w:r>
+      <w:proofErr w:type="spellStart"/>
       <w:r>
         <w:rPr>
           <w:rFonts w:ascii="Segoe UI" w:hAnsi="Segoe UI" w:cs="Segoe UI"/>
@@ -679,6 +742,7 @@
         </w:rPr>
         <w:t>ForBigKids</w:t>
       </w:r>
+      <w:proofErr w:type="spellEnd"/>
       <w:r>
         <w:rPr>
           <w:rFonts w:ascii="Segoe UI" w:hAnsi="Segoe UI" w:cs="Segoe UI"/>
@@ -768,7 +832,27 @@
           <w:sz w:val="21"/>
           <w:szCs w:val="21"/>
         </w:rPr>
-        <w:t xml:space="preserve"> #StatisticsMajor. </w:t>
+        <w:t xml:space="preserve"> #</w:t>
+      </w:r>
+      <w:proofErr w:type="spellStart"/>
+      <w:r>
+        <w:rPr>
+          <w:rFonts w:ascii="Segoe UI" w:hAnsi="Segoe UI" w:cs="Segoe UI"/>
+          <w:color w:val="24292E"/>
+          <w:sz w:val="21"/>
+          <w:szCs w:val="21"/>
+        </w:rPr>
+        <w:t>StatisticsMajor</w:t>
+      </w:r>
+      <w:proofErr w:type="spellEnd"/>
+      <w:r>
+        <w:rPr>
+          <w:rFonts w:ascii="Segoe UI" w:hAnsi="Segoe UI" w:cs="Segoe UI"/>
+          <w:color w:val="24292E"/>
+          <w:sz w:val="21"/>
+          <w:szCs w:val="21"/>
+        </w:rPr>
+        <w:t xml:space="preserve">. </w:t>
       </w:r>
       <w:r>
         <w:rPr>
@@ -936,16 +1020,56 @@
           <w:sz w:val="21"/>
           <w:szCs w:val="21"/>
         </w:rPr>
-        <w:t xml:space="preserve">Duke ASA DataFest 2020. </w:t>
-      </w:r>
-      <w:r>
-        <w:rPr>
-          <w:rFonts w:ascii="Segoe UI" w:hAnsi="Segoe UI" w:cs="Segoe UI"/>
-          <w:color w:val="24292E"/>
-          <w:sz w:val="21"/>
-          <w:szCs w:val="21"/>
-        </w:rPr>
-        <w:t>&lt;a href=”</w:t>
+        <w:t xml:space="preserve">Duke ASA </w:t>
+      </w:r>
+      <w:proofErr w:type="spellStart"/>
+      <w:r>
+        <w:rPr>
+          <w:rFonts w:ascii="Segoe UI" w:hAnsi="Segoe UI" w:cs="Segoe UI"/>
+          <w:color w:val="24292E"/>
+          <w:sz w:val="21"/>
+          <w:szCs w:val="21"/>
+        </w:rPr>
+        <w:t>DataFest</w:t>
+      </w:r>
+      <w:proofErr w:type="spellEnd"/>
+      <w:r>
+        <w:rPr>
+          <w:rFonts w:ascii="Segoe UI" w:hAnsi="Segoe UI" w:cs="Segoe UI"/>
+          <w:color w:val="24292E"/>
+          <w:sz w:val="21"/>
+          <w:szCs w:val="21"/>
+        </w:rPr>
+        <w:t xml:space="preserve"> 2020. </w:t>
+      </w:r>
+      <w:r>
+        <w:rPr>
+          <w:rFonts w:ascii="Segoe UI" w:hAnsi="Segoe UI" w:cs="Segoe UI"/>
+          <w:color w:val="24292E"/>
+          <w:sz w:val="21"/>
+          <w:szCs w:val="21"/>
+        </w:rPr>
+        <w:t xml:space="preserve">&lt;a </w:t>
+      </w:r>
+      <w:proofErr w:type="spellStart"/>
+      <w:r>
+        <w:rPr>
+          <w:rFonts w:ascii="Segoe UI" w:hAnsi="Segoe UI" w:cs="Segoe UI"/>
+          <w:color w:val="24292E"/>
+          <w:sz w:val="21"/>
+          <w:szCs w:val="21"/>
+        </w:rPr>
+        <w:t>href</w:t>
+      </w:r>
+      <w:proofErr w:type="spellEnd"/>
+      <w:r>
+        <w:rPr>
+          <w:rFonts w:ascii="Segoe UI" w:hAnsi="Segoe UI" w:cs="Segoe UI"/>
+          <w:color w:val="24292E"/>
+          <w:sz w:val="21"/>
+          <w:szCs w:val="21"/>
+        </w:rPr>
+        <w:t>=”</w:t>
       </w:r>
       <w:hyperlink r:id="rId4" w:history="1">
         <w:r>
@@ -988,19 +1112,127 @@
           <w:szCs w:val="21"/>
         </w:rPr>
       </w:pPr>
-    </w:p>
-    <w:p>
-      <w:pPr>
-        <w:pStyle w:val="NormalWeb"/>
-        <w:shd w:val="clear" w:color="auto" w:fill="FFFFFF"/>
-        <w:spacing w:before="0" w:beforeAutospacing="0" w:after="150" w:afterAutospacing="0"/>
-        <w:rPr>
-          <w:rFonts w:ascii="Segoe UI" w:hAnsi="Segoe UI" w:cs="Segoe UI"/>
-          <w:color w:val="24292E"/>
-          <w:sz w:val="21"/>
-          <w:szCs w:val="21"/>
-        </w:rPr>
-      </w:pPr>
+      <w:r>
+        <w:rPr>
+          <w:rFonts w:ascii="Segoe UI" w:hAnsi="Segoe UI" w:cs="Segoe UI"/>
+          <w:b/>
+          <w:bCs/>
+          <w:color w:val="24292E"/>
+          <w:sz w:val="21"/>
+          <w:szCs w:val="21"/>
+        </w:rPr>
+        <w:t>Hotels</w:t>
+      </w:r>
+      <w:r>
+        <w:rPr>
+          <w:rFonts w:ascii="Segoe UI" w:hAnsi="Segoe UI" w:cs="Segoe UI"/>
+          <w:color w:val="24292E"/>
+          <w:sz w:val="21"/>
+          <w:szCs w:val="21"/>
+        </w:rPr>
+        <w:t xml:space="preserve"> </w:t>
+      </w:r>
+      <w:r>
+        <w:rPr>
+          <w:rFonts w:ascii="Segoe UI" w:hAnsi="Segoe UI" w:cs="Segoe UI"/>
+          <w:color w:val="24292E"/>
+          <w:sz w:val="21"/>
+          <w:szCs w:val="21"/>
+        </w:rPr>
+        <w:t>–</w:t>
+      </w:r>
+      <w:r>
+        <w:rPr>
+          <w:rFonts w:ascii="Segoe UI" w:hAnsi="Segoe UI" w:cs="Segoe UI"/>
+          <w:color w:val="24292E"/>
+          <w:sz w:val="21"/>
+          <w:szCs w:val="21"/>
+        </w:rPr>
+        <w:t xml:space="preserve"> </w:t>
+      </w:r>
+      <w:r>
+        <w:rPr>
+          <w:rFonts w:ascii="Segoe UI" w:hAnsi="Segoe UI" w:cs="Segoe UI"/>
+          <w:color w:val="24292E"/>
+          <w:sz w:val="21"/>
+          <w:szCs w:val="21"/>
+        </w:rPr>
+        <w:t xml:space="preserve">Used </w:t>
+      </w:r>
+      <w:proofErr w:type="spellStart"/>
+      <w:r>
+        <w:rPr>
+          <w:rFonts w:ascii="Segoe UI" w:hAnsi="Segoe UI" w:cs="Segoe UI"/>
+          <w:color w:val="24292E"/>
+          <w:sz w:val="21"/>
+          <w:szCs w:val="21"/>
+        </w:rPr>
+        <w:t>kNN</w:t>
+      </w:r>
+      <w:proofErr w:type="spellEnd"/>
+      <w:r>
+        <w:rPr>
+          <w:rFonts w:ascii="Segoe UI" w:hAnsi="Segoe UI" w:cs="Segoe UI"/>
+          <w:color w:val="24292E"/>
+          <w:sz w:val="21"/>
+          <w:szCs w:val="21"/>
+        </w:rPr>
+        <w:t xml:space="preserve"> Classification and a logistic model to create a model that </w:t>
+      </w:r>
+      <w:r>
+        <w:rPr>
+          <w:rFonts w:ascii="Segoe UI" w:hAnsi="Segoe UI" w:cs="Segoe UI"/>
+          <w:color w:val="24292E"/>
+          <w:sz w:val="21"/>
+          <w:szCs w:val="21"/>
+        </w:rPr>
+        <w:t>predicts</w:t>
+      </w:r>
+      <w:r>
+        <w:rPr>
+          <w:rFonts w:ascii="Segoe UI" w:hAnsi="Segoe UI" w:cs="Segoe UI"/>
+          <w:color w:val="24292E"/>
+          <w:sz w:val="21"/>
+          <w:szCs w:val="21"/>
+        </w:rPr>
+        <w:t xml:space="preserve"> hotel cancellations with </w:t>
+      </w:r>
+      <w:r>
+        <w:rPr>
+          <w:rFonts w:ascii="Segoe UI" w:hAnsi="Segoe UI" w:cs="Segoe UI"/>
+          <w:color w:val="24292E"/>
+          <w:sz w:val="21"/>
+          <w:szCs w:val="21"/>
+        </w:rPr>
+        <w:t xml:space="preserve">an </w:t>
+      </w:r>
+      <w:r>
+        <w:rPr>
+          <w:rFonts w:ascii="Segoe UI" w:hAnsi="Segoe UI" w:cs="Segoe UI"/>
+          <w:color w:val="24292E"/>
+          <w:sz w:val="21"/>
+          <w:szCs w:val="21"/>
+        </w:rPr>
+        <w:t xml:space="preserve">accuracy </w:t>
+      </w:r>
+      <w:r>
+        <w:rPr>
+          <w:rFonts w:ascii="Segoe UI" w:hAnsi="Segoe UI" w:cs="Segoe UI"/>
+          <w:color w:val="24292E"/>
+          <w:sz w:val="21"/>
+          <w:szCs w:val="21"/>
+        </w:rPr>
+        <w:t xml:space="preserve">rate </w:t>
+      </w:r>
+      <w:r>
+        <w:rPr>
+          <w:rFonts w:ascii="Segoe UI" w:hAnsi="Segoe UI" w:cs="Segoe UI"/>
+          <w:color w:val="24292E"/>
+          <w:sz w:val="21"/>
+          <w:szCs w:val="21"/>
+        </w:rPr>
+        <w:t xml:space="preserve">of 96%. </w:t>
+      </w:r>
       <w:hyperlink r:id="rId6" w:history="1">
         <w:r>
           <w:rPr>
@@ -1009,7 +1241,7 @@
             <w:sz w:val="21"/>
             <w:szCs w:val="21"/>
           </w:rPr>
-          <w:t>Git</w:t>
+          <w:t>Slid</w:t>
         </w:r>
         <w:r>
           <w:rPr>
@@ -1018,7 +1250,7 @@
             <w:sz w:val="21"/>
             <w:szCs w:val="21"/>
           </w:rPr>
-          <w:t>H</w:t>
+          <w:t>e</w:t>
         </w:r>
         <w:r>
           <w:rPr>
@@ -1027,7 +1259,394 @@
             <w:sz w:val="21"/>
             <w:szCs w:val="21"/>
           </w:rPr>
-          <w:t>u</w:t>
+          <w:t xml:space="preserve"> Deck</w:t>
+        </w:r>
+      </w:hyperlink>
+    </w:p>
+    <w:p>
+      <w:pPr>
+        <w:pStyle w:val="NormalWeb"/>
+        <w:shd w:val="clear" w:color="auto" w:fill="FFFFFF"/>
+        <w:spacing w:before="0" w:beforeAutospacing="0" w:after="150" w:afterAutospacing="0"/>
+        <w:rPr>
+          <w:rFonts w:ascii="Segoe UI" w:hAnsi="Segoe UI" w:cs="Segoe UI"/>
+          <w:color w:val="24292E"/>
+          <w:sz w:val="21"/>
+          <w:szCs w:val="21"/>
+        </w:rPr>
+      </w:pPr>
+    </w:p>
+    <w:p>
+      <w:pPr>
+        <w:pStyle w:val="NormalWeb"/>
+        <w:shd w:val="clear" w:color="auto" w:fill="FFFFFF"/>
+        <w:spacing w:before="0" w:beforeAutospacing="0" w:after="150" w:afterAutospacing="0"/>
+        <w:rPr>
+          <w:rFonts w:ascii="Segoe UI" w:hAnsi="Segoe UI" w:cs="Segoe UI"/>
+          <w:b/>
+          <w:bCs/>
+          <w:color w:val="24292E"/>
+          <w:sz w:val="30"/>
+          <w:szCs w:val="30"/>
+        </w:rPr>
+      </w:pPr>
+      <w:r>
+        <w:rPr>
+          <w:rFonts w:ascii="Segoe UI" w:hAnsi="Segoe UI" w:cs="Segoe UI"/>
+          <w:b/>
+          <w:bCs/>
+          <w:color w:val="24292E"/>
+          <w:sz w:val="30"/>
+          <w:szCs w:val="30"/>
+        </w:rPr>
+        <w:t>School Organizations</w:t>
+      </w:r>
+    </w:p>
+    <w:p>
+      <w:pPr>
+        <w:pStyle w:val="NormalWeb"/>
+        <w:shd w:val="clear" w:color="auto" w:fill="FFFFFF"/>
+        <w:spacing w:after="150"/>
+        <w:rPr>
+          <w:rFonts w:ascii="Segoe UI" w:hAnsi="Segoe UI" w:cs="Segoe UI"/>
+          <w:color w:val="24292E"/>
+          <w:sz w:val="21"/>
+          <w:szCs w:val="21"/>
+        </w:rPr>
+      </w:pPr>
+      <w:r>
+        <w:rPr>
+          <w:rFonts w:ascii="Segoe UI" w:hAnsi="Segoe UI" w:cs="Segoe UI"/>
+          <w:b/>
+          <w:bCs/>
+          <w:color w:val="24292E"/>
+          <w:sz w:val="21"/>
+          <w:szCs w:val="21"/>
+        </w:rPr>
+        <w:t>&lt;strong&gt;</w:t>
+      </w:r>
+      <w:r>
+        <w:rPr>
+          <w:rFonts w:ascii="Segoe UI" w:hAnsi="Segoe UI" w:cs="Segoe UI"/>
+          <w:b/>
+          <w:bCs/>
+          <w:color w:val="24292E"/>
+          <w:sz w:val="21"/>
+          <w:szCs w:val="21"/>
+        </w:rPr>
+        <w:t>Mock Trial</w:t>
+      </w:r>
+      <w:r>
+        <w:rPr>
+          <w:rFonts w:ascii="Segoe UI" w:hAnsi="Segoe UI" w:cs="Segoe UI"/>
+          <w:b/>
+          <w:bCs/>
+          <w:color w:val="24292E"/>
+          <w:sz w:val="21"/>
+          <w:szCs w:val="21"/>
+        </w:rPr>
+        <w:t>&lt;/strong&gt;</w:t>
+      </w:r>
+      <w:r>
+        <w:rPr>
+          <w:rFonts w:ascii="Segoe UI" w:hAnsi="Segoe UI" w:cs="Segoe UI"/>
+          <w:color w:val="24292E"/>
+          <w:sz w:val="21"/>
+          <w:szCs w:val="21"/>
+        </w:rPr>
+        <w:t xml:space="preserve"> </w:t>
+      </w:r>
+      <w:r>
+        <w:rPr>
+          <w:rFonts w:ascii="Segoe UI" w:hAnsi="Segoe UI" w:cs="Segoe UI"/>
+          <w:color w:val="24292E"/>
+          <w:sz w:val="21"/>
+          <w:szCs w:val="21"/>
+        </w:rPr>
+        <w:t>–</w:t>
+      </w:r>
+      <w:r>
+        <w:rPr>
+          <w:rFonts w:ascii="Segoe UI" w:hAnsi="Segoe UI" w:cs="Segoe UI"/>
+          <w:color w:val="24292E"/>
+          <w:sz w:val="21"/>
+          <w:szCs w:val="21"/>
+        </w:rPr>
+        <w:t xml:space="preserve"> </w:t>
+      </w:r>
+      <w:r>
+        <w:rPr>
+          <w:rFonts w:ascii="Segoe UI" w:hAnsi="Segoe UI" w:cs="Segoe UI"/>
+          <w:color w:val="24292E"/>
+          <w:sz w:val="21"/>
+          <w:szCs w:val="21"/>
+        </w:rPr>
+        <w:t xml:space="preserve">When theater kids meet law. </w:t>
+      </w:r>
+      <w:r>
+        <w:rPr>
+          <w:rFonts w:ascii="Segoe UI" w:hAnsi="Segoe UI" w:cs="Segoe UI"/>
+          <w:color w:val="24292E"/>
+          <w:sz w:val="21"/>
+          <w:szCs w:val="21"/>
+        </w:rPr>
+        <w:t xml:space="preserve">Competed in </w:t>
+      </w:r>
+      <w:r>
+        <w:rPr>
+          <w:rFonts w:ascii="Segoe UI" w:hAnsi="Segoe UI" w:cs="Segoe UI"/>
+          <w:color w:val="24292E"/>
+          <w:sz w:val="21"/>
+          <w:szCs w:val="21"/>
+        </w:rPr>
+        <w:t xml:space="preserve">Duke’s Mock Trial Travel Team </w:t>
+      </w:r>
+      <w:r>
+        <w:rPr>
+          <w:rFonts w:ascii="Segoe UI" w:hAnsi="Segoe UI" w:cs="Segoe UI"/>
+          <w:color w:val="24292E"/>
+          <w:sz w:val="21"/>
+          <w:szCs w:val="21"/>
+        </w:rPr>
+        <w:t xml:space="preserve">at </w:t>
+      </w:r>
+      <w:r>
+        <w:rPr>
+          <w:rFonts w:ascii="Segoe UI" w:hAnsi="Segoe UI" w:cs="Segoe UI"/>
+          <w:color w:val="24292E"/>
+          <w:sz w:val="21"/>
+          <w:szCs w:val="21"/>
+        </w:rPr>
+        <w:t>4 national invitationals.</w:t>
+      </w:r>
+      <w:r>
+        <w:rPr>
+          <w:rFonts w:ascii="Segoe UI" w:hAnsi="Segoe UI" w:cs="Segoe UI"/>
+          <w:color w:val="24292E"/>
+          <w:sz w:val="21"/>
+          <w:szCs w:val="21"/>
+        </w:rPr>
+        <w:t xml:space="preserve"> Qualified to </w:t>
+      </w:r>
+      <w:r>
+        <w:rPr>
+          <w:rFonts w:ascii="Segoe UI" w:hAnsi="Segoe UI" w:cs="Segoe UI"/>
+          <w:color w:val="24292E"/>
+          <w:sz w:val="21"/>
+          <w:szCs w:val="21"/>
+        </w:rPr>
+        <w:t>Opening Round Championships</w:t>
+      </w:r>
+      <w:r>
+        <w:rPr>
+          <w:rFonts w:ascii="Segoe UI" w:hAnsi="Segoe UI" w:cs="Segoe UI"/>
+          <w:color w:val="24292E"/>
+          <w:sz w:val="21"/>
+          <w:szCs w:val="21"/>
+        </w:rPr>
+        <w:t xml:space="preserve">, but </w:t>
+      </w:r>
+      <w:r>
+        <w:rPr>
+          <w:rFonts w:ascii="Segoe UI" w:hAnsi="Segoe UI" w:cs="Segoe UI"/>
+          <w:color w:val="24292E"/>
+          <w:sz w:val="21"/>
+          <w:szCs w:val="21"/>
+        </w:rPr>
+        <w:t xml:space="preserve">the </w:t>
+      </w:r>
+      <w:r>
+        <w:rPr>
+          <w:rFonts w:ascii="Segoe UI" w:hAnsi="Segoe UI" w:cs="Segoe UI"/>
+          <w:color w:val="24292E"/>
+          <w:sz w:val="21"/>
+          <w:szCs w:val="21"/>
+        </w:rPr>
+        <w:t>Coronavirus didn’t let us try to qualify for Nationals</w:t>
+      </w:r>
+      <w:r>
+        <w:rPr>
+          <w:rFonts w:ascii="Segoe UI Emoji" w:eastAsia="Segoe UI Emoji" w:hAnsi="Segoe UI Emoji" w:cs="Segoe UI Emoji"/>
+          <w:color w:val="24292E"/>
+          <w:sz w:val="21"/>
+          <w:szCs w:val="21"/>
+        </w:rPr>
+        <w:t xml:space="preserve">. </w:t>
+      </w:r>
+      <w:r>
+        <w:rPr>
+          <w:rFonts w:ascii="Segoe UI" w:hAnsi="Segoe UI" w:cs="Segoe UI"/>
+          <w:color w:val="24292E"/>
+          <w:sz w:val="21"/>
+          <w:szCs w:val="21"/>
+        </w:rPr>
+        <w:t>Received 3rd Most-Outstanding Witness Award out of 240 competitors at Vanderbilt University’s Mock Trial Invitational</w:t>
+      </w:r>
+      <w:r>
+        <w:rPr>
+          <w:rFonts w:ascii="Segoe UI" w:hAnsi="Segoe UI" w:cs="Segoe UI"/>
+          <w:color w:val="24292E"/>
+          <w:sz w:val="21"/>
+          <w:szCs w:val="21"/>
+        </w:rPr>
+        <w:t>.</w:t>
+      </w:r>
+    </w:p>
+    <w:p>
+      <w:pPr>
+        <w:pStyle w:val="NormalWeb"/>
+        <w:shd w:val="clear" w:color="auto" w:fill="FFFFFF"/>
+        <w:spacing w:before="0" w:beforeAutospacing="0" w:after="150" w:afterAutospacing="0"/>
+        <w:rPr>
+          <w:rFonts w:ascii="Segoe UI" w:hAnsi="Segoe UI" w:cs="Segoe UI"/>
+          <w:color w:val="24292E"/>
+          <w:sz w:val="21"/>
+          <w:szCs w:val="21"/>
+        </w:rPr>
+      </w:pPr>
+      <w:r>
+        <w:rPr>
+          <w:rFonts w:ascii="Segoe UI" w:hAnsi="Segoe UI" w:cs="Segoe UI"/>
+          <w:b/>
+          <w:bCs/>
+          <w:color w:val="24292E"/>
+          <w:sz w:val="21"/>
+          <w:szCs w:val="21"/>
+        </w:rPr>
+        <w:t>&lt;strong&gt;</w:t>
+      </w:r>
+      <w:r>
+        <w:rPr>
+          <w:rFonts w:ascii="Segoe UI" w:hAnsi="Segoe UI" w:cs="Segoe UI"/>
+          <w:b/>
+          <w:bCs/>
+          <w:color w:val="24292E"/>
+          <w:sz w:val="21"/>
+          <w:szCs w:val="21"/>
+        </w:rPr>
+        <w:t>Music</w:t>
+      </w:r>
+      <w:r>
+        <w:rPr>
+          <w:rFonts w:ascii="Segoe UI" w:hAnsi="Segoe UI" w:cs="Segoe UI"/>
+          <w:b/>
+          <w:bCs/>
+          <w:color w:val="24292E"/>
+          <w:sz w:val="21"/>
+          <w:szCs w:val="21"/>
+        </w:rPr>
+        <w:t>&lt;/strong&gt;</w:t>
+      </w:r>
+      <w:r>
+        <w:rPr>
+          <w:rFonts w:ascii="Segoe UI" w:hAnsi="Segoe UI" w:cs="Segoe UI"/>
+          <w:color w:val="24292E"/>
+          <w:sz w:val="21"/>
+          <w:szCs w:val="21"/>
+        </w:rPr>
+        <w:t xml:space="preserve"> </w:t>
+      </w:r>
+      <w:r>
+        <w:rPr>
+          <w:rFonts w:ascii="Segoe UI" w:hAnsi="Segoe UI" w:cs="Segoe UI"/>
+          <w:color w:val="24292E"/>
+          <w:sz w:val="21"/>
+          <w:szCs w:val="21"/>
+        </w:rPr>
+        <w:t xml:space="preserve">– </w:t>
+      </w:r>
+      <w:r>
+        <w:rPr>
+          <w:rFonts w:ascii="Segoe UI" w:hAnsi="Segoe UI" w:cs="Segoe UI"/>
+          <w:color w:val="24292E"/>
+          <w:sz w:val="21"/>
+          <w:szCs w:val="21"/>
+        </w:rPr>
+        <w:t>Fun</w:t>
+      </w:r>
+      <w:r>
+        <w:rPr>
+          <w:rFonts w:ascii="Segoe UI" w:hAnsi="Segoe UI" w:cs="Segoe UI"/>
+          <w:color w:val="24292E"/>
+          <w:sz w:val="21"/>
+          <w:szCs w:val="21"/>
+        </w:rPr>
+        <w:t xml:space="preserve"> squiggly air waves.  Played </w:t>
+      </w:r>
+      <w:r>
+        <w:rPr>
+          <w:rFonts w:ascii="Segoe UI" w:hAnsi="Segoe UI" w:cs="Segoe UI"/>
+          <w:color w:val="24292E"/>
+          <w:sz w:val="21"/>
+          <w:szCs w:val="21"/>
+        </w:rPr>
+        <w:t xml:space="preserve">clarinet for </w:t>
+      </w:r>
+      <w:r>
+        <w:rPr>
+          <w:rFonts w:ascii="Segoe UI" w:hAnsi="Segoe UI" w:cs="Segoe UI"/>
+          <w:color w:val="24292E"/>
+          <w:sz w:val="21"/>
+          <w:szCs w:val="21"/>
+        </w:rPr>
+        <w:t xml:space="preserve">two chamber groups on Duke’s Campus, Devil’s Chamber </w:t>
+      </w:r>
+      <w:r>
+        <w:rPr>
+          <w:rFonts w:ascii="Segoe UI" w:hAnsi="Segoe UI" w:cs="Segoe UI"/>
+          <w:color w:val="24292E"/>
+          <w:sz w:val="21"/>
+          <w:szCs w:val="21"/>
+        </w:rPr>
+        <w:t xml:space="preserve">(Woodwind Quintet) </w:t>
+      </w:r>
+      <w:r>
+        <w:rPr>
+          <w:rFonts w:ascii="Segoe UI" w:hAnsi="Segoe UI" w:cs="Segoe UI"/>
+          <w:color w:val="24292E"/>
+          <w:sz w:val="21"/>
+          <w:szCs w:val="21"/>
+        </w:rPr>
+        <w:t xml:space="preserve">and </w:t>
+      </w:r>
+      <w:proofErr w:type="spellStart"/>
+      <w:r>
+        <w:rPr>
+          <w:rFonts w:ascii="Segoe UI" w:hAnsi="Segoe UI" w:cs="Segoe UI"/>
+          <w:color w:val="24292E"/>
+          <w:sz w:val="21"/>
+          <w:szCs w:val="21"/>
+        </w:rPr>
+        <w:t>Kegelstatt</w:t>
+      </w:r>
+      <w:proofErr w:type="spellEnd"/>
+      <w:r>
+        <w:rPr>
+          <w:rFonts w:ascii="Segoe UI" w:hAnsi="Segoe UI" w:cs="Segoe UI"/>
+          <w:color w:val="24292E"/>
+          <w:sz w:val="21"/>
+          <w:szCs w:val="21"/>
+        </w:rPr>
+        <w:t xml:space="preserve"> (Piano Trio).</w:t>
+      </w:r>
+      <w:r>
+        <w:rPr>
+          <w:rFonts w:ascii="Segoe UI" w:hAnsi="Segoe UI" w:cs="Segoe UI"/>
+          <w:color w:val="24292E"/>
+          <w:sz w:val="21"/>
+          <w:szCs w:val="21"/>
+        </w:rPr>
+        <w:t xml:space="preserve"> </w:t>
+      </w:r>
+      <w:hyperlink r:id="rId7" w:history="1">
+        <w:r>
+          <w:rPr>
+            <w:rStyle w:val="Hyperlink"/>
+            <w:rFonts w:ascii="Segoe UI" w:hAnsi="Segoe UI" w:cs="Segoe UI"/>
+            <w:sz w:val="21"/>
+            <w:szCs w:val="21"/>
+          </w:rPr>
+          <w:t>Devil's Chamber Perfo</w:t>
         </w:r>
         <w:r>
           <w:rPr>
@@ -1036,224 +1655,8 @@
             <w:sz w:val="21"/>
             <w:szCs w:val="21"/>
           </w:rPr>
-          <w:t>b</w:t>
+          <w:t>r</w:t>
         </w:r>
-      </w:hyperlink>
-      <w:r>
-        <w:rPr>
-          <w:rFonts w:ascii="Segoe UI" w:hAnsi="Segoe UI" w:cs="Segoe UI"/>
-          <w:color w:val="24292E"/>
-          <w:sz w:val="21"/>
-          <w:szCs w:val="21"/>
-        </w:rPr>
-        <w:t xml:space="preserve"> </w:t>
-      </w:r>
-      <w:bookmarkStart w:id="0" w:name="_Hlk42279837"/>
-      <w:r>
-        <w:rPr>
-          <w:rFonts w:ascii="Segoe UI" w:hAnsi="Segoe UI" w:cs="Segoe UI"/>
-          <w:color w:val="24292E"/>
-          <w:sz w:val="21"/>
-          <w:szCs w:val="21"/>
-        </w:rPr>
-        <w:fldChar w:fldCharType="begin"/>
-      </w:r>
-      <w:r>
-        <w:rPr>
-          <w:rFonts w:ascii="Segoe UI" w:hAnsi="Segoe UI" w:cs="Segoe UI"/>
-          <w:color w:val="24292E"/>
-          <w:sz w:val="21"/>
-          <w:szCs w:val="21"/>
-        </w:rPr>
-        <w:instrText xml:space="preserve"> HYPERLINK "https://drive.google.com/file/d/1as7WEWrp-ErxobNrGk-K6Xpr9PuwWbK3/view?usp=sharing" </w:instrText>
-      </w:r>
-      <w:r>
-        <w:rPr>
-          <w:rFonts w:ascii="Segoe UI" w:hAnsi="Segoe UI" w:cs="Segoe UI"/>
-          <w:color w:val="24292E"/>
-          <w:sz w:val="21"/>
-          <w:szCs w:val="21"/>
-        </w:rPr>
-      </w:r>
-      <w:r>
-        <w:rPr>
-          <w:rFonts w:ascii="Segoe UI" w:hAnsi="Segoe UI" w:cs="Segoe UI"/>
-          <w:color w:val="24292E"/>
-          <w:sz w:val="21"/>
-          <w:szCs w:val="21"/>
-        </w:rPr>
-        <w:fldChar w:fldCharType="separate"/>
-      </w:r>
-      <w:r>
-        <w:rPr>
-          <w:rStyle w:val="Hyperlink"/>
-          <w:rFonts w:ascii="Segoe UI" w:hAnsi="Segoe UI" w:cs="Segoe UI"/>
-          <w:sz w:val="21"/>
-          <w:szCs w:val="21"/>
-        </w:rPr>
-        <w:t>Slide</w:t>
-      </w:r>
-      <w:r>
-        <w:rPr>
-          <w:rStyle w:val="Hyperlink"/>
-          <w:rFonts w:ascii="Segoe UI" w:hAnsi="Segoe UI" w:cs="Segoe UI"/>
-          <w:sz w:val="21"/>
-          <w:szCs w:val="21"/>
-        </w:rPr>
-        <w:t xml:space="preserve"> </w:t>
-      </w:r>
-      <w:r>
-        <w:rPr>
-          <w:rStyle w:val="Hyperlink"/>
-          <w:rFonts w:ascii="Segoe UI" w:hAnsi="Segoe UI" w:cs="Segoe UI"/>
-          <w:sz w:val="21"/>
-          <w:szCs w:val="21"/>
-        </w:rPr>
-        <w:t>D</w:t>
-      </w:r>
-      <w:r>
-        <w:rPr>
-          <w:rStyle w:val="Hyperlink"/>
-          <w:rFonts w:ascii="Segoe UI" w:hAnsi="Segoe UI" w:cs="Segoe UI"/>
-          <w:sz w:val="21"/>
-          <w:szCs w:val="21"/>
-        </w:rPr>
-        <w:t>eck</w:t>
-      </w:r>
-      <w:r>
-        <w:rPr>
-          <w:rFonts w:ascii="Segoe UI" w:hAnsi="Segoe UI" w:cs="Segoe UI"/>
-          <w:color w:val="24292E"/>
-          <w:sz w:val="21"/>
-          <w:szCs w:val="21"/>
-        </w:rPr>
-        <w:fldChar w:fldCharType="end"/>
-      </w:r>
-      <w:bookmarkEnd w:id="0"/>
-      <w:r>
-        <w:rPr>
-          <w:rFonts w:ascii="Segoe UI" w:hAnsi="Segoe UI" w:cs="Segoe UI"/>
-          <w:color w:val="24292E"/>
-          <w:sz w:val="21"/>
-          <w:szCs w:val="21"/>
-        </w:rPr>
-        <w:t xml:space="preserve"> </w:t>
-      </w:r>
-    </w:p>
-    <w:p>
-      <w:pPr>
-        <w:pStyle w:val="NormalWeb"/>
-        <w:shd w:val="clear" w:color="auto" w:fill="FFFFFF"/>
-        <w:spacing w:before="0" w:beforeAutospacing="0" w:after="150" w:afterAutospacing="0"/>
-        <w:rPr>
-          <w:rFonts w:ascii="Segoe UI" w:hAnsi="Segoe UI" w:cs="Segoe UI"/>
-          <w:color w:val="24292E"/>
-          <w:sz w:val="21"/>
-          <w:szCs w:val="21"/>
-        </w:rPr>
-      </w:pPr>
-      <w:r>
-        <w:rPr>
-          <w:rFonts w:ascii="Segoe UI" w:hAnsi="Segoe UI" w:cs="Segoe UI"/>
-          <w:b/>
-          <w:bCs/>
-          <w:color w:val="24292E"/>
-          <w:sz w:val="21"/>
-          <w:szCs w:val="21"/>
-        </w:rPr>
-        <w:t>Hotels</w:t>
-      </w:r>
-      <w:r>
-        <w:rPr>
-          <w:rFonts w:ascii="Segoe UI" w:hAnsi="Segoe UI" w:cs="Segoe UI"/>
-          <w:color w:val="24292E"/>
-          <w:sz w:val="21"/>
-          <w:szCs w:val="21"/>
-        </w:rPr>
-        <w:t xml:space="preserve"> </w:t>
-      </w:r>
-      <w:r>
-        <w:rPr>
-          <w:rFonts w:ascii="Segoe UI" w:hAnsi="Segoe UI" w:cs="Segoe UI"/>
-          <w:color w:val="24292E"/>
-          <w:sz w:val="21"/>
-          <w:szCs w:val="21"/>
-        </w:rPr>
-        <w:t>–</w:t>
-      </w:r>
-      <w:r>
-        <w:rPr>
-          <w:rFonts w:ascii="Segoe UI" w:hAnsi="Segoe UI" w:cs="Segoe UI"/>
-          <w:color w:val="24292E"/>
-          <w:sz w:val="21"/>
-          <w:szCs w:val="21"/>
-        </w:rPr>
-        <w:t xml:space="preserve"> </w:t>
-      </w:r>
-      <w:r>
-        <w:rPr>
-          <w:rFonts w:ascii="Segoe UI" w:hAnsi="Segoe UI" w:cs="Segoe UI"/>
-          <w:color w:val="24292E"/>
-          <w:sz w:val="21"/>
-          <w:szCs w:val="21"/>
-        </w:rPr>
-        <w:t xml:space="preserve">Used kNN Classification and a logistic model to create a model that </w:t>
-      </w:r>
-      <w:r>
-        <w:rPr>
-          <w:rFonts w:ascii="Segoe UI" w:hAnsi="Segoe UI" w:cs="Segoe UI"/>
-          <w:color w:val="24292E"/>
-          <w:sz w:val="21"/>
-          <w:szCs w:val="21"/>
-        </w:rPr>
-        <w:t>predicts</w:t>
-      </w:r>
-      <w:r>
-        <w:rPr>
-          <w:rFonts w:ascii="Segoe UI" w:hAnsi="Segoe UI" w:cs="Segoe UI"/>
-          <w:color w:val="24292E"/>
-          <w:sz w:val="21"/>
-          <w:szCs w:val="21"/>
-        </w:rPr>
-        <w:t xml:space="preserve"> hotel cancellations with </w:t>
-      </w:r>
-      <w:r>
-        <w:rPr>
-          <w:rFonts w:ascii="Segoe UI" w:hAnsi="Segoe UI" w:cs="Segoe UI"/>
-          <w:color w:val="24292E"/>
-          <w:sz w:val="21"/>
-          <w:szCs w:val="21"/>
-        </w:rPr>
-        <w:t xml:space="preserve">an </w:t>
-      </w:r>
-      <w:r>
-        <w:rPr>
-          <w:rFonts w:ascii="Segoe UI" w:hAnsi="Segoe UI" w:cs="Segoe UI"/>
-          <w:color w:val="24292E"/>
-          <w:sz w:val="21"/>
-          <w:szCs w:val="21"/>
-        </w:rPr>
-        <w:t xml:space="preserve">accuracy </w:t>
-      </w:r>
-      <w:r>
-        <w:rPr>
-          <w:rFonts w:ascii="Segoe UI" w:hAnsi="Segoe UI" w:cs="Segoe UI"/>
-          <w:color w:val="24292E"/>
-          <w:sz w:val="21"/>
-          <w:szCs w:val="21"/>
-        </w:rPr>
-        <w:t xml:space="preserve">rate </w:t>
-      </w:r>
-      <w:r>
-        <w:rPr>
-          <w:rFonts w:ascii="Segoe UI" w:hAnsi="Segoe UI" w:cs="Segoe UI"/>
-          <w:color w:val="24292E"/>
-          <w:sz w:val="21"/>
-          <w:szCs w:val="21"/>
-        </w:rPr>
-        <w:t xml:space="preserve">of 96%. </w:t>
-      </w:r>
-      <w:hyperlink r:id="rId7" w:history="1">
         <w:r>
           <w:rPr>
             <w:rStyle w:val="Hyperlink"/>
@@ -1261,339 +1664,7 @@
             <w:sz w:val="21"/>
             <w:szCs w:val="21"/>
           </w:rPr>
-          <w:t>Slide Deck</w:t>
-        </w:r>
-      </w:hyperlink>
-    </w:p>
-    <w:p>
-      <w:pPr>
-        <w:pStyle w:val="NormalWeb"/>
-        <w:shd w:val="clear" w:color="auto" w:fill="FFFFFF"/>
-        <w:spacing w:before="0" w:beforeAutospacing="0" w:after="150" w:afterAutospacing="0"/>
-        <w:rPr>
-          <w:rFonts w:ascii="Segoe UI" w:hAnsi="Segoe UI" w:cs="Segoe UI"/>
-          <w:color w:val="24292E"/>
-          <w:sz w:val="21"/>
-          <w:szCs w:val="21"/>
-        </w:rPr>
-      </w:pPr>
-    </w:p>
-    <w:p>
-      <w:pPr>
-        <w:pStyle w:val="NormalWeb"/>
-        <w:shd w:val="clear" w:color="auto" w:fill="FFFFFF"/>
-        <w:spacing w:before="0" w:beforeAutospacing="0" w:after="150" w:afterAutospacing="0"/>
-        <w:rPr>
-          <w:rFonts w:ascii="Segoe UI" w:hAnsi="Segoe UI" w:cs="Segoe UI"/>
-          <w:b/>
-          <w:bCs/>
-          <w:color w:val="24292E"/>
-          <w:sz w:val="30"/>
-          <w:szCs w:val="30"/>
-        </w:rPr>
-      </w:pPr>
-      <w:r>
-        <w:rPr>
-          <w:rFonts w:ascii="Segoe UI" w:hAnsi="Segoe UI" w:cs="Segoe UI"/>
-          <w:b/>
-          <w:bCs/>
-          <w:color w:val="24292E"/>
-          <w:sz w:val="30"/>
-          <w:szCs w:val="30"/>
-        </w:rPr>
-        <w:t>School Organizations</w:t>
-      </w:r>
-    </w:p>
-    <w:p>
-      <w:pPr>
-        <w:pStyle w:val="NormalWeb"/>
-        <w:shd w:val="clear" w:color="auto" w:fill="FFFFFF"/>
-        <w:spacing w:after="150"/>
-        <w:rPr>
-          <w:rFonts w:ascii="Segoe UI" w:hAnsi="Segoe UI" w:cs="Segoe UI"/>
-          <w:color w:val="24292E"/>
-          <w:sz w:val="21"/>
-          <w:szCs w:val="21"/>
-        </w:rPr>
-      </w:pPr>
-      <w:r>
-        <w:rPr>
-          <w:rFonts w:ascii="Segoe UI" w:hAnsi="Segoe UI" w:cs="Segoe UI"/>
-          <w:b/>
-          <w:bCs/>
-          <w:color w:val="24292E"/>
-          <w:sz w:val="21"/>
-          <w:szCs w:val="21"/>
-        </w:rPr>
-        <w:t>Mock Trial</w:t>
-      </w:r>
-      <w:r>
-        <w:rPr>
-          <w:rFonts w:ascii="Segoe UI" w:hAnsi="Segoe UI" w:cs="Segoe UI"/>
-          <w:color w:val="24292E"/>
-          <w:sz w:val="21"/>
-          <w:szCs w:val="21"/>
-        </w:rPr>
-        <w:t xml:space="preserve"> </w:t>
-      </w:r>
-      <w:r>
-        <w:rPr>
-          <w:rFonts w:ascii="Segoe UI" w:hAnsi="Segoe UI" w:cs="Segoe UI"/>
-          <w:color w:val="24292E"/>
-          <w:sz w:val="21"/>
-          <w:szCs w:val="21"/>
-        </w:rPr>
-        <w:t>–</w:t>
-      </w:r>
-      <w:r>
-        <w:rPr>
-          <w:rFonts w:ascii="Segoe UI" w:hAnsi="Segoe UI" w:cs="Segoe UI"/>
-          <w:color w:val="24292E"/>
-          <w:sz w:val="21"/>
-          <w:szCs w:val="21"/>
-        </w:rPr>
-        <w:t xml:space="preserve"> </w:t>
-      </w:r>
-      <w:r>
-        <w:rPr>
-          <w:rFonts w:ascii="Segoe UI" w:hAnsi="Segoe UI" w:cs="Segoe UI"/>
-          <w:color w:val="24292E"/>
-          <w:sz w:val="21"/>
-          <w:szCs w:val="21"/>
-        </w:rPr>
-        <w:t xml:space="preserve">When theater kids meet law. </w:t>
-      </w:r>
-      <w:r>
-        <w:rPr>
-          <w:rFonts w:ascii="Segoe UI" w:hAnsi="Segoe UI" w:cs="Segoe UI"/>
-          <w:color w:val="24292E"/>
-          <w:sz w:val="21"/>
-          <w:szCs w:val="21"/>
-        </w:rPr>
-        <w:t xml:space="preserve">Competed in </w:t>
-      </w:r>
-      <w:r>
-        <w:rPr>
-          <w:rFonts w:ascii="Segoe UI" w:hAnsi="Segoe UI" w:cs="Segoe UI"/>
-          <w:color w:val="24292E"/>
-          <w:sz w:val="21"/>
-          <w:szCs w:val="21"/>
-        </w:rPr>
-        <w:t xml:space="preserve">Duke’s Mock Trial Travel Team </w:t>
-      </w:r>
-      <w:r>
-        <w:rPr>
-          <w:rFonts w:ascii="Segoe UI" w:hAnsi="Segoe UI" w:cs="Segoe UI"/>
-          <w:color w:val="24292E"/>
-          <w:sz w:val="21"/>
-          <w:szCs w:val="21"/>
-        </w:rPr>
-        <w:t xml:space="preserve">at </w:t>
-      </w:r>
-      <w:r>
-        <w:rPr>
-          <w:rFonts w:ascii="Segoe UI" w:hAnsi="Segoe UI" w:cs="Segoe UI"/>
-          <w:color w:val="24292E"/>
-          <w:sz w:val="21"/>
-          <w:szCs w:val="21"/>
-        </w:rPr>
-        <w:t>4 national invitationals.</w:t>
-      </w:r>
-      <w:r>
-        <w:rPr>
-          <w:rFonts w:ascii="Segoe UI" w:hAnsi="Segoe UI" w:cs="Segoe UI"/>
-          <w:color w:val="24292E"/>
-          <w:sz w:val="21"/>
-          <w:szCs w:val="21"/>
-        </w:rPr>
-        <w:t xml:space="preserve"> Qualified to </w:t>
-      </w:r>
-      <w:r>
-        <w:rPr>
-          <w:rFonts w:ascii="Segoe UI" w:hAnsi="Segoe UI" w:cs="Segoe UI"/>
-          <w:color w:val="24292E"/>
-          <w:sz w:val="21"/>
-          <w:szCs w:val="21"/>
-        </w:rPr>
-        <w:t>Opening Round Championships</w:t>
-      </w:r>
-      <w:r>
-        <w:rPr>
-          <w:rFonts w:ascii="Segoe UI" w:hAnsi="Segoe UI" w:cs="Segoe UI"/>
-          <w:color w:val="24292E"/>
-          <w:sz w:val="21"/>
-          <w:szCs w:val="21"/>
-        </w:rPr>
-        <w:t xml:space="preserve">, but </w:t>
-      </w:r>
-      <w:r>
-        <w:rPr>
-          <w:rFonts w:ascii="Segoe UI" w:hAnsi="Segoe UI" w:cs="Segoe UI"/>
-          <w:color w:val="24292E"/>
-          <w:sz w:val="21"/>
-          <w:szCs w:val="21"/>
-        </w:rPr>
-        <w:t xml:space="preserve">the </w:t>
-      </w:r>
-      <w:r>
-        <w:rPr>
-          <w:rFonts w:ascii="Segoe UI" w:hAnsi="Segoe UI" w:cs="Segoe UI"/>
-          <w:color w:val="24292E"/>
-          <w:sz w:val="21"/>
-          <w:szCs w:val="21"/>
-        </w:rPr>
-        <w:t>Coronavirus didn’t let us try to qualify for Nationals</w:t>
-      </w:r>
-      <w:r>
-        <w:rPr>
-          <w:rFonts w:ascii="Segoe UI Emoji" w:eastAsia="Segoe UI Emoji" w:hAnsi="Segoe UI Emoji" w:cs="Segoe UI Emoji"/>
-          <w:color w:val="24292E"/>
-          <w:sz w:val="21"/>
-          <w:szCs w:val="21"/>
-        </w:rPr>
-        <w:t xml:space="preserve">. </w:t>
-      </w:r>
-      <w:r>
-        <w:rPr>
-          <w:rFonts w:ascii="Segoe UI" w:hAnsi="Segoe UI" w:cs="Segoe UI"/>
-          <w:color w:val="24292E"/>
-          <w:sz w:val="21"/>
-          <w:szCs w:val="21"/>
-        </w:rPr>
-        <w:t>Received 3rd Most-Outstanding Witness Award out of 240 competitors at Vanderbilt University’s Mock Trial Invitational</w:t>
-      </w:r>
-      <w:r>
-        <w:rPr>
-          <w:rFonts w:ascii="Segoe UI" w:hAnsi="Segoe UI" w:cs="Segoe UI"/>
-          <w:color w:val="24292E"/>
-          <w:sz w:val="21"/>
-          <w:szCs w:val="21"/>
-        </w:rPr>
-        <w:t>.</w:t>
-      </w:r>
-    </w:p>
-    <w:p>
-      <w:pPr>
-        <w:pStyle w:val="NormalWeb"/>
-        <w:shd w:val="clear" w:color="auto" w:fill="FFFFFF"/>
-        <w:spacing w:before="0" w:beforeAutospacing="0" w:after="150" w:afterAutospacing="0"/>
-        <w:rPr>
-          <w:rFonts w:ascii="Segoe UI" w:hAnsi="Segoe UI" w:cs="Segoe UI"/>
-          <w:color w:val="24292E"/>
-          <w:sz w:val="21"/>
-          <w:szCs w:val="21"/>
-        </w:rPr>
-      </w:pPr>
-      <w:r>
-        <w:rPr>
-          <w:rFonts w:ascii="Segoe UI" w:hAnsi="Segoe UI" w:cs="Segoe UI"/>
-          <w:b/>
-          <w:bCs/>
-          <w:color w:val="24292E"/>
-          <w:sz w:val="21"/>
-          <w:szCs w:val="21"/>
-        </w:rPr>
-        <w:t>Music</w:t>
-      </w:r>
-      <w:r>
-        <w:rPr>
-          <w:rFonts w:ascii="Segoe UI" w:hAnsi="Segoe UI" w:cs="Segoe UI"/>
-          <w:color w:val="24292E"/>
-          <w:sz w:val="21"/>
-          <w:szCs w:val="21"/>
-        </w:rPr>
-        <w:t xml:space="preserve"> </w:t>
-      </w:r>
-      <w:r>
-        <w:rPr>
-          <w:rFonts w:ascii="Segoe UI" w:hAnsi="Segoe UI" w:cs="Segoe UI"/>
-          <w:color w:val="24292E"/>
-          <w:sz w:val="21"/>
-          <w:szCs w:val="21"/>
-        </w:rPr>
-        <w:t xml:space="preserve">– </w:t>
-      </w:r>
-      <w:r>
-        <w:rPr>
-          <w:rFonts w:ascii="Segoe UI" w:hAnsi="Segoe UI" w:cs="Segoe UI"/>
-          <w:color w:val="24292E"/>
-          <w:sz w:val="21"/>
-          <w:szCs w:val="21"/>
-        </w:rPr>
-        <w:t>Fun</w:t>
-      </w:r>
-      <w:r>
-        <w:rPr>
-          <w:rFonts w:ascii="Segoe UI" w:hAnsi="Segoe UI" w:cs="Segoe UI"/>
-          <w:color w:val="24292E"/>
-          <w:sz w:val="21"/>
-          <w:szCs w:val="21"/>
-        </w:rPr>
-        <w:t xml:space="preserve"> squiggly air waves.  Played </w:t>
-      </w:r>
-      <w:r>
-        <w:rPr>
-          <w:rFonts w:ascii="Segoe UI" w:hAnsi="Segoe UI" w:cs="Segoe UI"/>
-          <w:color w:val="24292E"/>
-          <w:sz w:val="21"/>
-          <w:szCs w:val="21"/>
-        </w:rPr>
-        <w:t xml:space="preserve">clarinet for </w:t>
-      </w:r>
-      <w:r>
-        <w:rPr>
-          <w:rFonts w:ascii="Segoe UI" w:hAnsi="Segoe UI" w:cs="Segoe UI"/>
-          <w:color w:val="24292E"/>
-          <w:sz w:val="21"/>
-          <w:szCs w:val="21"/>
-        </w:rPr>
-        <w:t xml:space="preserve">two chamber groups on Duke’s Campus, Devil’s Chamber </w:t>
-      </w:r>
-      <w:r>
-        <w:rPr>
-          <w:rFonts w:ascii="Segoe UI" w:hAnsi="Segoe UI" w:cs="Segoe UI"/>
-          <w:color w:val="24292E"/>
-          <w:sz w:val="21"/>
-          <w:szCs w:val="21"/>
-        </w:rPr>
-        <w:t xml:space="preserve">(Woodwind Quintet) </w:t>
-      </w:r>
-      <w:r>
-        <w:rPr>
-          <w:rFonts w:ascii="Segoe UI" w:hAnsi="Segoe UI" w:cs="Segoe UI"/>
-          <w:color w:val="24292E"/>
-          <w:sz w:val="21"/>
-          <w:szCs w:val="21"/>
-        </w:rPr>
-        <w:t>and Kegelstatt</w:t>
-      </w:r>
-      <w:r>
-        <w:rPr>
-          <w:rFonts w:ascii="Segoe UI" w:hAnsi="Segoe UI" w:cs="Segoe UI"/>
-          <w:color w:val="24292E"/>
-          <w:sz w:val="21"/>
-          <w:szCs w:val="21"/>
-        </w:rPr>
-        <w:t xml:space="preserve"> (Piano Trio).</w:t>
-      </w:r>
-      <w:r>
-        <w:rPr>
-          <w:rFonts w:ascii="Segoe UI" w:hAnsi="Segoe UI" w:cs="Segoe UI"/>
-          <w:color w:val="24292E"/>
-          <w:sz w:val="21"/>
-          <w:szCs w:val="21"/>
-        </w:rPr>
-        <w:t xml:space="preserve"> </w:t>
-      </w:r>
-      <w:hyperlink r:id="rId8" w:history="1">
-        <w:r>
-          <w:rPr>
-            <w:rStyle w:val="Hyperlink"/>
-            <w:rFonts w:ascii="Segoe UI" w:hAnsi="Segoe UI" w:cs="Segoe UI"/>
-            <w:sz w:val="21"/>
-            <w:szCs w:val="21"/>
-          </w:rPr>
-          <w:t>Devil's Chamber Performance</w:t>
+          <w:t>mance</w:t>
         </w:r>
       </w:hyperlink>
     </w:p>

</xml_diff>